<commit_message>
Modificaciones considerando feedback del profesor
</commit_message>
<xml_diff>
--- a/Fase 1/Evidencias Grupales/1.5_GuiaEstudiante_Fase 1_Definicion Proyecto APT.docx
+++ b/Fase 1/Evidencias Grupales/1.5_GuiaEstudiante_Fase 1_Definicion Proyecto APT.docx
@@ -1618,17 +1618,72 @@
                 <w:rFonts w:ascii="Calibri" w:hAnsi="Calibri" w:cs="Arial"/>
                 <w:i/>
                 <w:color w:val="548DD4"/>
-                <w:lang w:eastAsia="es-CL"/>
-              </w:rPr>
-            </w:pPr>
-            <w:r>
-              <w:rPr>
-                <w:rFonts w:ascii="Calibri" w:hAnsi="Calibri" w:cs="Arial"/>
-                <w:i/>
-                <w:color w:val="548DD4"/>
-                <w:lang w:eastAsia="es-CL"/>
-              </w:rPr>
-              <w:t>Nuestro proyecto se enfoca en la detección temprana del cáncer de pulmón mediante un sistema predictivo utilizando algoritmos de machine learning. El objetivo principal es desarrollar una herramienta que permita predecir si un paciente tiene un alto riesgo de desarrollar cáncer de pulmón basándonos en sus datos médicos y condiciones físicas. Este sistema analizará un conjunto de datos extraídos de fuentes como Kaggle e ICCR, que incluyen imágenes de radiografías y datos histopatológicos.</w:t>
+                <w:u w:val="single"/>
+                <w:lang w:eastAsia="es-CL"/>
+              </w:rPr>
+            </w:pPr>
+            <w:r>
+              <w:rPr>
+                <w:rFonts w:ascii="Calibri" w:hAnsi="Calibri" w:cs="Arial"/>
+                <w:i/>
+                <w:color w:val="548DD4"/>
+                <w:lang w:eastAsia="es-CL"/>
+              </w:rPr>
+              <w:t>Nuestro proyecto se enfoca en la detección temprana del cáncer de pulmón mediante un sistema predictivo utilizando algoritmos de machine learning. El objetivo principal es desarrollar una herramienta que permita predecir si un paciente tiene un alto riesgo de desarrollar cáncer de pulmón basándonos en sus datos médicos y condiciones físicas. Este sistema analizará un conjunto de datos extraídos de fuentes como Kaggle e ICCR, que incluyen imágenes de radiografías y datos histopatológicos</w:t>
+            </w:r>
+            <w:r>
+              <w:rPr>
+                <w:rFonts w:ascii="Calibri" w:hAnsi="Calibri" w:cs="Arial"/>
+                <w:i/>
+                <w:color w:val="548DD4"/>
+                <w:lang w:eastAsia="es-CL"/>
+              </w:rPr>
+              <w:t xml:space="preserve">. Igualmente, se buscará fuentes de datos que correlacionen </w:t>
+            </w:r>
+            <w:r>
+              <w:rPr>
+                <w:rFonts w:ascii="Calibri" w:hAnsi="Calibri" w:cs="Arial"/>
+                <w:i/>
+                <w:color w:val="548DD4"/>
+                <w:lang w:eastAsia="es-CL"/>
+              </w:rPr>
+              <w:t xml:space="preserve">hábitos de vida </w:t>
+            </w:r>
+            <w:r>
+              <w:rPr>
+                <w:rFonts w:ascii="Calibri" w:hAnsi="Calibri" w:cs="Arial"/>
+                <w:i/>
+                <w:color w:val="548DD4"/>
+                <w:lang w:eastAsia="es-CL"/>
+              </w:rPr>
+              <w:t>y/</w:t>
+            </w:r>
+            <w:r>
+              <w:rPr>
+                <w:rFonts w:ascii="Calibri" w:hAnsi="Calibri" w:cs="Arial"/>
+                <w:i/>
+                <w:color w:val="548DD4"/>
+                <w:lang w:eastAsia="es-CL"/>
+              </w:rPr>
+              <w:t>o antecedentes familiares</w:t>
+            </w:r>
+            <w:r>
+              <w:rPr>
+                <w:rFonts w:ascii="Calibri" w:hAnsi="Calibri" w:cs="Arial"/>
+                <w:i/>
+                <w:color w:val="548DD4"/>
+                <w:lang w:eastAsia="es-CL"/>
+              </w:rPr>
+              <w:t xml:space="preserve"> con la ocurrencia de cáncer pulmonar</w:t>
+            </w:r>
+            <w:r>
+              <w:rPr>
+                <w:rFonts w:ascii="Calibri" w:hAnsi="Calibri" w:cs="Arial"/>
+                <w:i/>
+                <w:color w:val="548DD4"/>
+                <w:lang w:eastAsia="es-CL"/>
+              </w:rPr>
+              <w:t>.</w:t>
             </w:r>
           </w:p>
           <w:p>
@@ -1648,7 +1703,168 @@
                 <w:color w:val="548DD4"/>
                 <w:lang w:eastAsia="es-CL"/>
               </w:rPr>
-              <w:t>Para abordar la problemática, utilizaremos un enfoque basado en machine learning, explorando diferentes algoritmos predictivos y evaluando su rendimiento para seleccionar el más adecuado. Asimismo, el proyecto generará informes en Power BI</w:t>
+              <w:t xml:space="preserve">Para abordar la problemática, utilizaremos un enfoque basado en machine learning, explorando diferentes algoritmos predictivos y evaluando su rendimiento para seleccionar el más adecuado. </w:t>
+            </w:r>
+          </w:p>
+          <w:p>
+            <w:pPr>
+              <w:jc w:val="both"/>
+              <w:rPr>
+                <w:rFonts w:ascii="Calibri" w:hAnsi="Calibri" w:cs="Arial"/>
+                <w:i/>
+                <w:color w:val="548DD4"/>
+                <w:lang w:eastAsia="es-CL"/>
+              </w:rPr>
+            </w:pPr>
+            <w:r>
+              <w:rPr>
+                <w:rFonts w:ascii="Calibri" w:hAnsi="Calibri" w:cs="Arial"/>
+                <w:i/>
+                <w:color w:val="548DD4"/>
+                <w:lang w:eastAsia="es-CL"/>
+              </w:rPr>
+              <w:lastRenderedPageBreak/>
+              <w:t xml:space="preserve">Dentro de los algoritmos, se considera para </w:t>
+            </w:r>
+            <w:r>
+              <w:rPr>
+                <w:rFonts w:ascii="Calibri" w:hAnsi="Calibri" w:cs="Arial"/>
+                <w:i/>
+                <w:color w:val="548DD4"/>
+                <w:lang w:eastAsia="es-CL"/>
+              </w:rPr>
+              <w:t xml:space="preserve">regresión y clasificación: </w:t>
+            </w:r>
+            <w:r>
+              <w:rPr>
+                <w:rFonts w:ascii="Calibri" w:hAnsi="Calibri" w:cs="Arial"/>
+                <w:i/>
+                <w:color w:val="548DD4"/>
+                <w:lang w:eastAsia="es-CL"/>
+              </w:rPr>
+              <w:t>árboles de decisión, regresiones lineales y logísticas y random forest</w:t>
+            </w:r>
+            <w:r>
+              <w:rPr>
+                <w:rFonts w:ascii="Calibri" w:hAnsi="Calibri" w:cs="Arial"/>
+                <w:i/>
+                <w:color w:val="548DD4"/>
+                <w:lang w:eastAsia="es-CL"/>
+              </w:rPr>
+              <w:t xml:space="preserve">; para estudio de imágenes: </w:t>
+            </w:r>
+            <w:r>
+              <w:rPr>
+                <w:rFonts w:ascii="Calibri" w:hAnsi="Calibri" w:cs="Arial"/>
+                <w:i/>
+                <w:color w:val="548DD4"/>
+                <w:lang w:eastAsia="es-CL"/>
+              </w:rPr>
+              <w:t>redes neuronales,</w:t>
+            </w:r>
+            <w:r>
+              <w:rPr>
+                <w:rFonts w:ascii="Calibri" w:hAnsi="Calibri" w:cs="Arial"/>
+                <w:i/>
+                <w:color w:val="548DD4"/>
+                <w:lang w:eastAsia="es-CL"/>
+              </w:rPr>
+              <w:t xml:space="preserve"> KNN. Y para su evaluación, usar accuracy, precisión, recall, F1 Score, curva ROC y AUC para clasificación; </w:t>
+            </w:r>
+            <w:r>
+              <w:rPr>
+                <w:rFonts w:ascii="Calibri" w:hAnsi="Calibri" w:cs="Arial"/>
+                <w:i/>
+                <w:color w:val="548DD4"/>
+                <w:lang w:eastAsia="es-CL"/>
+              </w:rPr>
+              <w:t>error absoluto medio</w:t>
+            </w:r>
+            <w:r>
+              <w:rPr>
+                <w:rFonts w:ascii="Calibri" w:hAnsi="Calibri" w:cs="Arial"/>
+                <w:i/>
+                <w:color w:val="548DD4"/>
+                <w:lang w:eastAsia="es-CL"/>
+              </w:rPr>
+              <w:t xml:space="preserve">, </w:t>
+            </w:r>
+            <w:r>
+              <w:rPr>
+                <w:rFonts w:ascii="Calibri" w:hAnsi="Calibri" w:cs="Arial"/>
+                <w:i/>
+                <w:color w:val="548DD4"/>
+                <w:lang w:eastAsia="es-CL"/>
+              </w:rPr>
+              <w:t>error cuadrático medio</w:t>
+            </w:r>
+            <w:r>
+              <w:rPr>
+                <w:rFonts w:ascii="Calibri" w:hAnsi="Calibri" w:cs="Arial"/>
+                <w:i/>
+                <w:color w:val="548DD4"/>
+                <w:lang w:eastAsia="es-CL"/>
+              </w:rPr>
+              <w:t xml:space="preserve">, </w:t>
+            </w:r>
+            <w:r>
+              <w:rPr>
+                <w:rFonts w:ascii="Calibri" w:hAnsi="Calibri" w:cs="Arial"/>
+                <w:i/>
+                <w:color w:val="548DD4"/>
+                <w:lang w:eastAsia="es-CL"/>
+              </w:rPr>
+              <w:t>raíz del error cuadrático medio</w:t>
+            </w:r>
+            <w:r>
+              <w:rPr>
+                <w:rFonts w:ascii="Calibri" w:hAnsi="Calibri" w:cs="Arial"/>
+                <w:i/>
+                <w:color w:val="548DD4"/>
+                <w:lang w:eastAsia="es-CL"/>
+              </w:rPr>
+              <w:t xml:space="preserve"> y coeficiente de determinación para regresión. Igualmente, se evaluará si es necesario utilizar validación cruzada para estos algoritmos.</w:t>
+            </w:r>
+          </w:p>
+          <w:p>
+            <w:pPr>
+              <w:jc w:val="both"/>
+              <w:rPr>
+                <w:rFonts w:ascii="Calibri" w:hAnsi="Calibri" w:cs="Arial"/>
+                <w:i/>
+                <w:color w:val="548DD4"/>
+                <w:u w:val="single"/>
+                <w:lang w:eastAsia="es-CL"/>
+              </w:rPr>
+            </w:pPr>
+            <w:r>
+              <w:rPr>
+                <w:rFonts w:ascii="Calibri" w:hAnsi="Calibri" w:cs="Arial"/>
+                <w:i/>
+                <w:color w:val="548DD4"/>
+                <w:lang w:eastAsia="es-CL"/>
+              </w:rPr>
+              <w:t>No obstante, de acuerdo con los resultados obtenidos, se podrían incluir otros algoritmos como métodos de evaluación.</w:t>
+            </w:r>
+          </w:p>
+          <w:p>
+            <w:pPr>
+              <w:jc w:val="both"/>
+              <w:rPr>
+                <w:rFonts w:ascii="Calibri" w:hAnsi="Calibri" w:cs="Arial"/>
+                <w:i/>
+                <w:color w:val="548DD4"/>
+                <w:lang w:eastAsia="es-CL"/>
+              </w:rPr>
+            </w:pPr>
+            <w:r>
+              <w:rPr>
+                <w:rFonts w:ascii="Calibri" w:hAnsi="Calibri" w:cs="Arial"/>
+                <w:i/>
+                <w:color w:val="548DD4"/>
+                <w:lang w:eastAsia="es-CL"/>
+              </w:rPr>
+              <w:t>Asimismo, el proyecto generará informes en Power BI</w:t>
             </w:r>
             <w:r>
               <w:rPr>
@@ -1666,17 +1882,7 @@
                 <w:color w:val="548DD4"/>
                 <w:lang w:eastAsia="es-CL"/>
               </w:rPr>
-              <w:t xml:space="preserve"> para visualización de los resultados, asegurando que el sistema sea funcional y usable por profesionales </w:t>
-            </w:r>
-            <w:r>
-              <w:rPr>
-                <w:rFonts w:ascii="Calibri" w:hAnsi="Calibri" w:cs="Arial"/>
-                <w:i/>
-                <w:color w:val="548DD4"/>
-                <w:lang w:eastAsia="es-CL"/>
-              </w:rPr>
-              <w:lastRenderedPageBreak/>
-              <w:t>de la salud no especializados en informática. Además, consideraremos preguntas clave como: ¿Qué factores de riesgo contribuyen al cáncer de pulmón? ¿Qué grupos de pacientes están más expuestos?</w:t>
+              <w:t xml:space="preserve"> para visualización de los resultados, asegurando que el sistema sea funcional y usable por profesionales de la salud no especializados en informática. Además, consideraremos preguntas clave como: ¿Qué factores de riesgo contribuyen al cáncer de pulmón? ¿Qué grupos de pacientes están más expuestos?</w:t>
             </w:r>
           </w:p>
           <w:p>
@@ -1686,18 +1892,149 @@
                 <w:rFonts w:ascii="Calibri" w:hAnsi="Calibri" w:cs="Arial"/>
                 <w:i/>
                 <w:color w:val="548DD4"/>
+                <w:lang w:eastAsia="es-CL"/>
+              </w:rPr>
+            </w:pPr>
+            <w:r>
+              <w:rPr>
+                <w:rFonts w:ascii="Calibri" w:hAnsi="Calibri" w:cs="Arial"/>
+                <w:i/>
+                <w:color w:val="548DD4"/>
+                <w:lang w:eastAsia="es-CL"/>
+              </w:rPr>
+              <w:t>El proyecto sigue la metodología CRISP-DM para asegurar una correcta estructuración en las etapas de análisis, desarrollo, y prueba del modelo.</w:t>
+            </w:r>
+          </w:p>
+          <w:p>
+            <w:pPr>
+              <w:jc w:val="both"/>
+              <w:rPr>
+                <w:rFonts w:ascii="Calibri" w:hAnsi="Calibri" w:cs="Arial"/>
+                <w:i/>
+                <w:color w:val="548DD4"/>
+                <w:lang w:eastAsia="es-CL"/>
+              </w:rPr>
+            </w:pPr>
+            <w:r>
+              <w:rPr>
+                <w:rFonts w:ascii="Calibri" w:hAnsi="Calibri" w:cs="Arial"/>
+                <w:i/>
+                <w:color w:val="548DD4"/>
+                <w:lang w:eastAsia="es-CL"/>
+              </w:rPr>
+              <w:t xml:space="preserve">Para </w:t>
+            </w:r>
+            <w:r>
+              <w:rPr>
+                <w:rFonts w:ascii="Calibri" w:hAnsi="Calibri" w:cs="Arial"/>
+                <w:i/>
+                <w:color w:val="548DD4"/>
+                <w:lang w:eastAsia="es-CL"/>
+              </w:rPr>
+              <w:t xml:space="preserve">asegurar </w:t>
+            </w:r>
+            <w:r>
+              <w:rPr>
+                <w:rFonts w:ascii="Calibri" w:hAnsi="Calibri" w:cs="Arial"/>
+                <w:i/>
+                <w:color w:val="548DD4"/>
+                <w:lang w:eastAsia="es-CL"/>
+              </w:rPr>
+              <w:t>que la plataforma sea intuitiva y que la visualización de los resultados sea clara para el usuario final</w:t>
+            </w:r>
+            <w:r>
+              <w:rPr>
+                <w:rFonts w:ascii="Calibri" w:hAnsi="Calibri" w:cs="Arial"/>
+                <w:i/>
+                <w:color w:val="548DD4"/>
+                <w:lang w:eastAsia="es-CL"/>
+              </w:rPr>
+              <w:t>, se incluirán pruebas de usabilidad con profesionales de la salud.</w:t>
+            </w:r>
+          </w:p>
+          <w:p>
+            <w:pPr>
+              <w:jc w:val="both"/>
+              <w:rPr>
+                <w:rFonts w:ascii="Calibri" w:hAnsi="Calibri" w:cs="Arial"/>
+                <w:i/>
+                <w:color w:val="548DD4"/>
                 <w:highlight w:val="cyan"/>
-                <w:lang w:eastAsia="es-CL"/>
-              </w:rPr>
-            </w:pPr>
-            <w:r>
-              <w:rPr>
-                <w:rFonts w:ascii="Calibri" w:hAnsi="Calibri" w:cs="Arial"/>
-                <w:i/>
-                <w:color w:val="548DD4"/>
-                <w:lang w:eastAsia="es-CL"/>
-              </w:rPr>
-              <w:t>El proyecto sigue la metodología CRISP-DM para asegurar una correcta estructuración en las etapas de análisis, desarrollo, y prueba del modelo.</w:t>
+                <w:u w:val="single"/>
+                <w:lang w:eastAsia="es-CL"/>
+              </w:rPr>
+            </w:pPr>
+            <w:r>
+              <w:rPr>
+                <w:rFonts w:ascii="Calibri" w:hAnsi="Calibri" w:cs="Arial"/>
+                <w:i/>
+                <w:color w:val="548DD4"/>
+                <w:lang w:eastAsia="es-CL"/>
+              </w:rPr>
+              <w:t xml:space="preserve">Finalmente, se estudiará la </w:t>
+            </w:r>
+            <w:r>
+              <w:rPr>
+                <w:rFonts w:ascii="Calibri" w:hAnsi="Calibri" w:cs="Arial"/>
+                <w:i/>
+                <w:color w:val="548DD4"/>
+                <w:lang w:eastAsia="es-CL"/>
+              </w:rPr>
+              <w:t>factibilidad de la implementación de herramientas para el m</w:t>
+            </w:r>
+            <w:r>
+              <w:rPr>
+                <w:rFonts w:ascii="Calibri" w:hAnsi="Calibri" w:cs="Arial"/>
+                <w:i/>
+                <w:color w:val="548DD4"/>
+                <w:lang w:eastAsia="es-CL"/>
+              </w:rPr>
+              <w:t>onitoreo continuo y mejora del modelo</w:t>
+            </w:r>
+            <w:r>
+              <w:rPr>
+                <w:rFonts w:ascii="Calibri" w:hAnsi="Calibri" w:cs="Arial"/>
+                <w:i/>
+                <w:color w:val="548DD4"/>
+                <w:lang w:eastAsia="es-CL"/>
+              </w:rPr>
+              <w:t xml:space="preserve">, como MLFlow, </w:t>
+            </w:r>
+            <w:r>
+              <w:rPr>
+                <w:rFonts w:ascii="Calibri" w:hAnsi="Calibri" w:cs="Arial"/>
+                <w:i/>
+                <w:color w:val="548DD4"/>
+                <w:lang w:eastAsia="es-CL"/>
+              </w:rPr>
+              <w:t>Prometheus + Grafana</w:t>
+            </w:r>
+            <w:r>
+              <w:rPr>
+                <w:rFonts w:ascii="Calibri" w:hAnsi="Calibri" w:cs="Arial"/>
+                <w:i/>
+                <w:color w:val="548DD4"/>
+                <w:lang w:eastAsia="es-CL"/>
+              </w:rPr>
+              <w:t xml:space="preserve"> y/o </w:t>
+            </w:r>
+            <w:r>
+              <w:rPr>
+                <w:rFonts w:ascii="Calibri" w:hAnsi="Calibri" w:cs="Arial"/>
+                <w:i/>
+                <w:color w:val="548DD4"/>
+                <w:lang w:eastAsia="es-CL"/>
+              </w:rPr>
+              <w:t>Evidently AI</w:t>
+            </w:r>
+            <w:r>
+              <w:rPr>
+                <w:rFonts w:ascii="Calibri" w:hAnsi="Calibri" w:cs="Arial"/>
+                <w:i/>
+                <w:color w:val="548DD4"/>
+                <w:lang w:eastAsia="es-CL"/>
+              </w:rPr>
+              <w:t>, de acuerdo con la disponibilidad de tiempo y recursos.</w:t>
             </w:r>
           </w:p>
         </w:tc>
@@ -1801,7 +2138,17 @@
                 <w:color w:val="548DD4"/>
                 <w:lang w:eastAsia="es-CL"/>
               </w:rPr>
-              <w:t>Para abordar la problemática del diagnóstico temprano, necesitamos emplear competencias específicas como el diseño de modelos de datos sólidos y escalables, el desarrollo de algoritmos predictivos eficientes y la implementación de buenas prácticas en el desarrollo de software. Estas competencias nos permiten asegurar que el sistema no solo sea funcional, sino también confiable y fácil de usar, incluso para profesionales de la salud que no tienen conocimientos técnicos profundos en informática.</w:t>
+              <w:t xml:space="preserve">Para abordar la problemática del diagnóstico temprano, necesitamos emplear competencias específicas como el diseño de modelos de datos sólidos y escalables, el desarrollo de algoritmos predictivos eficientes y la implementación de buenas prácticas en el desarrollo de software. Estas </w:t>
+            </w:r>
+            <w:r>
+              <w:rPr>
+                <w:rFonts w:ascii="Calibri" w:hAnsi="Calibri" w:cs="Arial"/>
+                <w:i/>
+                <w:color w:val="548DD4"/>
+                <w:lang w:eastAsia="es-CL"/>
+              </w:rPr>
+              <w:lastRenderedPageBreak/>
+              <w:t>competencias nos permiten asegurar que el sistema no solo sea funcional, sino también confiable y fácil de usar, incluso para profesionales de la salud que no tienen conocimientos técnicos profundos en informática.</w:t>
             </w:r>
           </w:p>
           <w:p>
@@ -1848,6 +2195,7 @@
                 <w:rFonts w:ascii="Calibri" w:hAnsi="Calibri"/>
                 <w:color w:val="1F3864" w:themeColor="accent1" w:themeShade="80"/>
               </w:rPr>
+              <w:lastRenderedPageBreak/>
               <w:t>Relación con los intereses profesionales</w:t>
             </w:r>
           </w:p>
@@ -1898,17 +2246,7 @@
                 <w:color w:val="548DD4"/>
                 <w:lang w:eastAsia="es-CL"/>
               </w:rPr>
-              <w:t xml:space="preserve">Este proyecto nos permitirá aplicar habilidades en la creación de soluciones predictivas basadas en datos, utilizando técnicas avanzadas de machine learning para contribuir a la mejora del sistema de salud, lo que refleja directamente nuestros intereses en utilizar la tecnología para solucionar problemas reales en el área de la salud. Además, trabajar en este tipo de </w:t>
-            </w:r>
-            <w:r>
-              <w:rPr>
-                <w:rFonts w:ascii="Calibri" w:hAnsi="Calibri" w:cs="Arial"/>
-                <w:i/>
-                <w:color w:val="548DD4"/>
-                <w:lang w:eastAsia="es-CL"/>
-              </w:rPr>
-              <w:lastRenderedPageBreak/>
-              <w:t>proyecto contribuirá de manera significativa a nuestro desarrollo profesional, preparándonos para futuros desafíos en áreas críticas como la investigación y el desarrollo de sistemas inteligentes de apoyo a la toma de decisiones en el sector médico.</w:t>
+              <w:t>Este proyecto nos permitirá aplicar habilidades en la creación de soluciones predictivas basadas en datos, utilizando técnicas avanzadas de machine learning para contribuir a la mejora del sistema de salud, lo que refleja directamente nuestros intereses en utilizar la tecnología para solucionar problemas reales en el área de la salud. Además, trabajar en este tipo de proyecto contribuirá de manera significativa a nuestro desarrollo profesional, preparándonos para futuros desafíos en áreas críticas como la investigación y el desarrollo de sistemas inteligentes de apoyo a la toma de decisiones en el sector médico.</w:t>
             </w:r>
           </w:p>
           <w:p>
@@ -1955,7 +2293,6 @@
                 <w:rFonts w:ascii="Calibri" w:hAnsi="Calibri"/>
                 <w:color w:val="1F3864" w:themeColor="accent1" w:themeShade="80"/>
               </w:rPr>
-              <w:lastRenderedPageBreak/>
               <w:t>Factibilidad de desarrollo del Proyecto APT</w:t>
             </w:r>
           </w:p>
@@ -2024,7 +2361,17 @@
                 <w:color w:val="548DD4"/>
                 <w:lang w:eastAsia="es-CL"/>
               </w:rPr>
-              <w:t>En cuanto a los materiales, contamos con las herramientas necesarias para el desarrollo del sistema, incluyendo entornos de programación como Python, bibliotecas de machine learning, plataformas de almacenamiento de datos como Google Cloud, y acceso a datasets públicos relacionados con el cáncer de pulmón. Estas herramientas son suficientes para llevar a cabo tanto la parte de desarrollo de software como la implementación de los algoritmos de machine learning.</w:t>
+              <w:t xml:space="preserve">En cuanto a los materiales, contamos con las herramientas necesarias para el desarrollo del sistema, incluyendo entornos de programación como Python, bibliotecas de machine learning, plataformas de almacenamiento de datos como Google Cloud, y acceso a datasets públicos relacionados con el cáncer de pulmón. Estas herramientas son suficientes para llevar a cabo tanto la parte </w:t>
+            </w:r>
+            <w:r>
+              <w:rPr>
+                <w:rFonts w:ascii="Calibri" w:hAnsi="Calibri" w:cs="Arial"/>
+                <w:i/>
+                <w:color w:val="548DD4"/>
+                <w:lang w:eastAsia="es-CL"/>
+              </w:rPr>
+              <w:lastRenderedPageBreak/>
+              <w:t>de desarrollo de software como la implementación de los algoritmos de machine learning.</w:t>
             </w:r>
           </w:p>
           <w:p>
@@ -7509,6 +7856,7 @@
                 <w:szCs w:val="20"/>
                 <w:lang w:eastAsia="es-CL"/>
               </w:rPr>
+              <w:lastRenderedPageBreak/>
               <w:t>Gestión de Proyectos Informáticos</w:t>
             </w:r>
           </w:p>
@@ -16306,7 +16654,6 @@
   <w:style w:type="character" w:default="1" w:styleId="Fuentedeprrafopredeter">
     <w:name w:val="Default Paragraph Font"/>
     <w:uiPriority w:val="1"/>
-    <w:semiHidden/>
     <w:unhideWhenUsed/>
   </w:style>
   <w:style w:type="table" w:default="1" w:styleId="Tablanormal">
@@ -16890,6 +17237,21 @@
 </file>
 
 <file path=customXml/item1.xml><?xml version="1.0" encoding="utf-8"?>
+<p:properties xmlns:p="http://schemas.microsoft.com/office/2006/metadata/properties" xmlns:xsi="http://www.w3.org/2001/XMLSchema-instance" xmlns:pc="http://schemas.microsoft.com/office/infopath/2007/PartnerControls">
+  <documentManagement/>
+</p:properties>
+</file>
+
+<file path=customXml/item2.xml><?xml version="1.0" encoding="utf-8"?>
+<?mso-contentType ?>
+<FormTemplates xmlns="http://schemas.microsoft.com/sharepoint/v3/contenttype/forms">
+  <Display>DocumentLibraryForm</Display>
+  <Edit>DocumentLibraryForm</Edit>
+  <New>DocumentLibraryForm</New>
+</FormTemplates>
+</file>
+
+<file path=customXml/item3.xml><?xml version="1.0" encoding="utf-8"?>
 <ct:contentTypeSchema xmlns:ct="http://schemas.microsoft.com/office/2006/metadata/contentType" xmlns:ma="http://schemas.microsoft.com/office/2006/metadata/properties/metaAttributes" ct:_="" ma:_="" ma:contentTypeName="Documento" ma:contentTypeID="0x010100E96778489EE7714D8BD12CC105EB918B" ma:contentTypeVersion="2" ma:contentTypeDescription="Crear nuevo documento." ma:contentTypeScope="" ma:versionID="416c5c7ae9b5d54d83875cd3c65194e3">
   <xsd:schema xmlns:xsd="http://www.w3.org/2001/XMLSchema" xmlns:xs="http://www.w3.org/2001/XMLSchema" xmlns:p="http://schemas.microsoft.com/office/2006/metadata/properties" xmlns:ns2="126e8a1c-9ea9-435a-ac89-d06c80d62e30" targetNamespace="http://schemas.microsoft.com/office/2006/metadata/properties" ma:root="true" ma:fieldsID="70a237c842677bd850644f8595079f5e" ns2:_="">
     <xsd:import namespace="126e8a1c-9ea9-435a-ac89-d06c80d62e30"/>
@@ -17021,22 +17383,24 @@
 </ct:contentTypeSchema>
 </file>
 
-<file path=customXml/item2.xml><?xml version="1.0" encoding="utf-8"?>
-<?mso-contentType ?>
-<FormTemplates xmlns="http://schemas.microsoft.com/sharepoint/v3/contenttype/forms">
-  <Display>DocumentLibraryForm</Display>
-  <Edit>DocumentLibraryForm</Edit>
-  <New>DocumentLibraryForm</New>
-</FormTemplates>
+<file path=customXml/itemProps1.xml><?xml version="1.0" encoding="utf-8"?>
+<ds:datastoreItem xmlns:ds="http://schemas.openxmlformats.org/officeDocument/2006/customXml" ds:itemID="{38174882-579A-45DC-A704-C035A9357F73}">
+  <ds:schemaRefs>
+    <ds:schemaRef ds:uri="http://schemas.microsoft.com/office/2006/metadata/properties"/>
+    <ds:schemaRef ds:uri="http://schemas.microsoft.com/office/infopath/2007/PartnerControls"/>
+  </ds:schemaRefs>
+</ds:datastoreItem>
 </file>
 
-<file path=customXml/item3.xml><?xml version="1.0" encoding="utf-8"?>
-<p:properties xmlns:p="http://schemas.microsoft.com/office/2006/metadata/properties" xmlns:xsi="http://www.w3.org/2001/XMLSchema-instance" xmlns:pc="http://schemas.microsoft.com/office/infopath/2007/PartnerControls">
-  <documentManagement/>
-</p:properties>
+<file path=customXml/itemProps2.xml><?xml version="1.0" encoding="utf-8"?>
+<ds:datastoreItem xmlns:ds="http://schemas.openxmlformats.org/officeDocument/2006/customXml" ds:itemID="{F3E3E2F7-59E7-4722-B872-D023DC9D1CC1}">
+  <ds:schemaRefs>
+    <ds:schemaRef ds:uri="http://schemas.microsoft.com/sharepoint/v3/contenttype/forms"/>
+  </ds:schemaRefs>
+</ds:datastoreItem>
 </file>
 
-<file path=customXml/itemProps1.xml><?xml version="1.0" encoding="utf-8"?>
+<file path=customXml/itemProps3.xml><?xml version="1.0" encoding="utf-8"?>
 <ds:datastoreItem xmlns:ds="http://schemas.openxmlformats.org/officeDocument/2006/customXml" ds:itemID="{7C9B9CFF-B258-43B4-948A-968A031773F5}">
   <ds:schemaRefs>
     <ds:schemaRef ds:uri="http://schemas.microsoft.com/office/2006/metadata/contentType"/>
@@ -17052,21 +17416,4 @@
     <ds:schemaRef ds:uri="http://schemas.microsoft.com/internal/obd"/>
   </ds:schemaRefs>
 </ds:datastoreItem>
-</file>
-
-<file path=customXml/itemProps2.xml><?xml version="1.0" encoding="utf-8"?>
-<ds:datastoreItem xmlns:ds="http://schemas.openxmlformats.org/officeDocument/2006/customXml" ds:itemID="{F3E3E2F7-59E7-4722-B872-D023DC9D1CC1}">
-  <ds:schemaRefs>
-    <ds:schemaRef ds:uri="http://schemas.microsoft.com/sharepoint/v3/contenttype/forms"/>
-  </ds:schemaRefs>
-</ds:datastoreItem>
-</file>
-
-<file path=customXml/itemProps3.xml><?xml version="1.0" encoding="utf-8"?>
-<ds:datastoreItem xmlns:ds="http://schemas.openxmlformats.org/officeDocument/2006/customXml" ds:itemID="{38174882-579A-45DC-A704-C035A9357F73}">
-  <ds:schemaRefs>
-    <ds:schemaRef ds:uri="http://schemas.microsoft.com/office/2006/metadata/properties"/>
-    <ds:schemaRef ds:uri="http://schemas.microsoft.com/office/infopath/2007/PartnerControls"/>
-  </ds:schemaRefs>
-</ds:datastoreItem>
 </file>
</xml_diff>